<commit_message>
Start of Documentation for dungeon
</commit_message>
<xml_diff>
--- a/Documentation/Technical Document - Dungeon.docx
+++ b/Documentation/Technical Document - Dungeon.docx
@@ -2,7 +2,45 @@
 <file path=word/document.xml><?xml version="1.0" encoding="utf-8"?>
 <w:document xmlns:wpc="http://schemas.microsoft.com/office/word/2010/wordprocessingCanvas" xmlns:cx="http://schemas.microsoft.com/office/drawing/2014/chartex" xmlns:cx1="http://schemas.microsoft.com/office/drawing/2015/9/8/chartex" xmlns:cx2="http://schemas.microsoft.com/office/drawing/2015/10/21/chartex" xmlns:cx3="http://schemas.microsoft.com/office/drawing/2016/5/9/chartex" xmlns:cx4="http://schemas.microsoft.com/office/drawing/2016/5/10/chartex" xmlns:cx5="http://schemas.microsoft.com/office/drawing/2016/5/11/chartex" xmlns:cx6="http://schemas.microsoft.com/office/drawing/2016/5/12/chartex" xmlns:cx7="http://schemas.microsoft.com/office/drawing/2016/5/13/chartex" xmlns:cx8="http://schemas.microsoft.com/office/drawing/2016/5/14/chartex" xmlns:mc="http://schemas.openxmlformats.org/markup-compatibility/2006" xmlns:aink="http://schemas.microsoft.com/office/drawing/2016/ink" xmlns:am3d="http://schemas.microsoft.com/office/drawing/2017/model3d" xmlns:o="urn:schemas-microsoft-com:office:office" xmlns:oel="http://schemas.microsoft.com/office/2019/extlst" xmlns:r="http://schemas.openxmlformats.org/officeDocument/2006/relationships" xmlns:m="http://schemas.openxmlformats.org/officeDocument/2006/math" xmlns:v="urn:schemas-microsoft-com:vml" xmlns:wp14="http://schemas.microsoft.com/office/word/2010/wordprocessingDrawing" xmlns:wp="http://schemas.openxmlformats.org/drawingml/2006/wordprocessingDrawing" xmlns:w10="urn:schemas-microsoft-com:office:word" xmlns:w="http://schemas.openxmlformats.org/wordprocessingml/2006/main" xmlns:w14="http://schemas.microsoft.com/office/word/2010/wordml" xmlns:w15="http://schemas.microsoft.com/office/word/2012/wordml" xmlns:w16cex="http://schemas.microsoft.com/office/word/2018/wordml/cex" xmlns:w16cid="http://schemas.microsoft.com/office/word/2016/wordml/cid" xmlns:w16="http://schemas.microsoft.com/office/word/2018/wordml" xmlns:w16sdtdh="http://schemas.microsoft.com/office/word/2020/wordml/sdtdatahash" xmlns:w16se="http://schemas.microsoft.com/office/word/2015/wordml/symex" xmlns:wpg="http://schemas.microsoft.com/office/word/2010/wordprocessingGroup" xmlns:wpi="http://schemas.microsoft.com/office/word/2010/wordprocessingInk" xmlns:wne="http://schemas.microsoft.com/office/word/2006/wordml" xmlns:wps="http://schemas.microsoft.com/office/word/2010/wordprocessingShape" mc:Ignorable="w14 w15 w16se w16cid w16 w16cex w16sdtdh wp14">
   <w:body>
-    <w:p/>
+    <w:p>
+      <w:pPr>
+        <w:pStyle w:val="Heading1"/>
+      </w:pPr>
+      <w:r>
+        <w:t>Abstract</w:t>
+      </w:r>
+    </w:p>
+    <w:p>
+      <w:r>
+        <w:t>Procedural generation is a popular idea in games due to its allowance for the developers to generatively produce a output from a single set of rules. This gives a great amount of power to the system the developer is working with or has created, but presents a challenge in how the system only produces desired outputs that adhere to as many or as few rules as the developer wants.</w:t>
+      </w:r>
+    </w:p>
+    <w:p>
+      <w:r>
+        <w:t>Rogue-lite games rely on the idea of repetition as well as the idea of having minor or massive changes to each repeated run</w:t>
+      </w:r>
+      <w:r>
+        <w:t xml:space="preserve">. Knowing this, rogue-lite game structure and procedural generation go hand in hand, but most roguelike games that feature prebuilt rooms do not show the direct connections to these rooms making the runs seem like a room-rush without connecting hallways or simply empty or encounterless rooms, this is possibly due to games becoming drawn out or simply just not having a reason to include such things in the runs. </w:t>
+      </w:r>
+    </w:p>
+    <w:p>
+      <w:r>
+        <w:t>As an exploration of this idea and an exploration of procedural generation itself, the challenge of creating a procedurally generated dungeon using prebuilt rooms for a Rogue-lite game to take place.</w:t>
+      </w:r>
+    </w:p>
+    <w:p>
+      <w:pPr>
+        <w:pStyle w:val="Heading1"/>
+      </w:pPr>
+      <w:r>
+        <w:t>Overview</w:t>
+      </w:r>
+    </w:p>
+    <w:p>
+      <w:r>
+        <w:t>The presented challenge lies in the chosen model for the dungeon generation. Games that procedurally generate environments often function using chunks and an algorithm called Waveform Collapse which operates off of chunks and rules that stipulate what kinds of chunks can appear next to each other</w:t>
+      </w:r>
+    </w:p>
     <w:sectPr>
       <w:pgSz w:w="11906" w:h="16838"/>
       <w:pgMar w:top="1440" w:right="1440" w:bottom="1440" w:left="1440" w:header="708" w:footer="708" w:gutter="0"/>
@@ -414,6 +452,27 @@
     <w:name w:val="Normal"/>
     <w:qFormat/>
   </w:style>
+  <w:style w:type="paragraph" w:styleId="Heading1">
+    <w:name w:val="heading 1"/>
+    <w:basedOn w:val="Normal"/>
+    <w:next w:val="Normal"/>
+    <w:link w:val="Heading1Char"/>
+    <w:uiPriority w:val="9"/>
+    <w:qFormat/>
+    <w:rsid w:val="00DF4570"/>
+    <w:pPr>
+      <w:keepNext/>
+      <w:keepLines/>
+      <w:spacing w:before="240" w:after="0"/>
+      <w:outlineLvl w:val="0"/>
+    </w:pPr>
+    <w:rPr>
+      <w:rFonts w:asciiTheme="majorHAnsi" w:eastAsiaTheme="majorEastAsia" w:hAnsiTheme="majorHAnsi" w:cstheme="majorBidi"/>
+      <w:color w:val="2F5496" w:themeColor="accent1" w:themeShade="BF"/>
+      <w:sz w:val="32"/>
+      <w:szCs w:val="32"/>
+    </w:rPr>
+  </w:style>
   <w:style w:type="character" w:default="1" w:styleId="DefaultParagraphFont">
     <w:name w:val="Default Paragraph Font"/>
     <w:uiPriority w:val="1"/>
@@ -440,6 +499,19 @@
     <w:uiPriority w:val="99"/>
     <w:semiHidden/>
     <w:unhideWhenUsed/>
+  </w:style>
+  <w:style w:type="character" w:customStyle="1" w:styleId="Heading1Char">
+    <w:name w:val="Heading 1 Char"/>
+    <w:basedOn w:val="DefaultParagraphFont"/>
+    <w:link w:val="Heading1"/>
+    <w:uiPriority w:val="9"/>
+    <w:rsid w:val="00DF4570"/>
+    <w:rPr>
+      <w:rFonts w:asciiTheme="majorHAnsi" w:eastAsiaTheme="majorEastAsia" w:hAnsiTheme="majorHAnsi" w:cstheme="majorBidi"/>
+      <w:color w:val="2F5496" w:themeColor="accent1" w:themeShade="BF"/>
+      <w:sz w:val="32"/>
+      <w:szCs w:val="32"/>
+    </w:rPr>
   </w:style>
 </w:styles>
 </file>

</xml_diff>

<commit_message>
Start of Tech Description and Structuring
</commit_message>
<xml_diff>
--- a/Documentation/Technical Document - Dungeon.docx
+++ b/Documentation/Technical Document - Dungeon.docx
@@ -66,15 +66,7 @@
         <w:t>Hades</w:t>
       </w:r>
       <w:r>
-        <w:t xml:space="preserve"> (</w:t>
-      </w:r>
-      <w:proofErr w:type="spellStart"/>
-      <w:r>
-        <w:t>SuperGiant</w:t>
-      </w:r>
-      <w:proofErr w:type="spellEnd"/>
-      <w:r>
-        <w:t xml:space="preserve"> Games, 2020) feature a string of rooms filled with enemies</w:t>
+        <w:t xml:space="preserve"> (SuperGiant Games, 2020) feature a string of rooms filled with enemies</w:t>
       </w:r>
       <w:r>
         <w:t xml:space="preserve">, these rooms form the level or dungeon that the player must clear to either finish the game or progress the story. </w:t>
@@ -104,15 +96,16 @@
     </w:p>
     <w:p>
       <w:r>
-        <w:t xml:space="preserve">To achieve this and to achieve a desirable level of design, a similar workflow to </w:t>
-      </w:r>
-      <w:proofErr w:type="spellStart"/>
-      <w:r>
-        <w:t>Vazgriz’s</w:t>
-      </w:r>
-      <w:proofErr w:type="spellEnd"/>
-      <w:r>
-        <w:t xml:space="preserve"> </w:t>
+        <w:t xml:space="preserve">To achieve this and </w:t>
+      </w:r>
+      <w:r>
+        <w:t>achieve a desirable design level</w:t>
+      </w:r>
+      <w:r>
+        <w:t xml:space="preserve">, a similar workflow to </w:t>
+      </w:r>
+      <w:r>
+        <w:t xml:space="preserve">Vazgriz’s </w:t>
       </w:r>
       <w:r>
         <w:rPr>
@@ -293,22 +286,449 @@
         <w:t>at runtime and runs fully autonomously once started.</w:t>
       </w:r>
     </w:p>
+    <w:p>
+      <w:pPr>
+        <w:pStyle w:val="Heading1"/>
+      </w:pPr>
+      <w:r>
+        <w:t>Overall Algorithm</w:t>
+      </w:r>
+    </w:p>
+    <w:p>
+      <w:pPr>
+        <w:pStyle w:val="ListParagraph"/>
+        <w:numPr>
+          <w:ilvl w:val="0"/>
+          <w:numId w:val="2"/>
+        </w:numPr>
+      </w:pPr>
+      <w:r>
+        <w:t xml:space="preserve">Prebuilt rooms are placed within the bounds of a grid. </w:t>
+      </w:r>
+    </w:p>
+    <w:p>
+      <w:pPr>
+        <w:pStyle w:val="ListParagraph"/>
+        <w:numPr>
+          <w:ilvl w:val="1"/>
+          <w:numId w:val="2"/>
+        </w:numPr>
+      </w:pPr>
+      <w:r>
+        <w:t>The rooms are chosen randomly from a list and then placed at random coordinates.</w:t>
+      </w:r>
+    </w:p>
+    <w:p>
+      <w:pPr>
+        <w:pStyle w:val="ListParagraph"/>
+        <w:numPr>
+          <w:ilvl w:val="1"/>
+          <w:numId w:val="2"/>
+        </w:numPr>
+      </w:pPr>
+      <w:r>
+        <w:t>The grid is of a specified size that can be adjusted without causing faults.</w:t>
+      </w:r>
+    </w:p>
+    <w:p>
+      <w:pPr>
+        <w:pStyle w:val="ListParagraph"/>
+        <w:numPr>
+          <w:ilvl w:val="2"/>
+          <w:numId w:val="2"/>
+        </w:numPr>
+      </w:pPr>
+      <w:r>
+        <w:t>The size of the grid can be a limiting factor to the number of rooms being placed.</w:t>
+      </w:r>
+    </w:p>
+    <w:p>
+      <w:pPr>
+        <w:pStyle w:val="ListParagraph"/>
+        <w:numPr>
+          <w:ilvl w:val="0"/>
+          <w:numId w:val="2"/>
+        </w:numPr>
+      </w:pPr>
+      <w:r>
+        <w:t>The rooms are then connected into a triangulated mesh through a Delaunay Triangulation.</w:t>
+      </w:r>
+    </w:p>
+    <w:p>
+      <w:pPr>
+        <w:pStyle w:val="ListParagraph"/>
+        <w:numPr>
+          <w:ilvl w:val="1"/>
+          <w:numId w:val="2"/>
+        </w:numPr>
+      </w:pPr>
+      <w:r>
+        <w:t xml:space="preserve">This </w:t>
+      </w:r>
+      <w:r>
+        <w:t>triangulation</w:t>
+      </w:r>
+      <w:r>
+        <w:t xml:space="preserve"> uses the Bowyer-Watson Algorithm</w:t>
+      </w:r>
+      <w:sdt>
+        <w:sdtPr>
+          <w:id w:val="-1727140322"/>
+          <w:citation/>
+        </w:sdtPr>
+        <w:sdtContent>
+          <w:r>
+            <w:fldChar w:fldCharType="begin"/>
+          </w:r>
+          <w:r>
+            <w:instrText xml:space="preserve"> CITATION SRe93 \l 7177 </w:instrText>
+          </w:r>
+          <w:r>
+            <w:fldChar w:fldCharType="separate"/>
+          </w:r>
+          <w:r>
+            <w:rPr>
+              <w:noProof/>
+            </w:rPr>
+            <w:t xml:space="preserve"> (Rebay, 1993)</w:t>
+          </w:r>
+          <w:r>
+            <w:fldChar w:fldCharType="end"/>
+          </w:r>
+        </w:sdtContent>
+      </w:sdt>
+      <w:r>
+        <w:t>.</w:t>
+      </w:r>
+    </w:p>
+    <w:p>
+      <w:pPr>
+        <w:pStyle w:val="ListParagraph"/>
+        <w:numPr>
+          <w:ilvl w:val="0"/>
+          <w:numId w:val="2"/>
+        </w:numPr>
+      </w:pPr>
+      <w:r>
+        <w:t>The edges of the Delaunay Mesh are then used to create a Minimum Spanning Tree (MST)</w:t>
+      </w:r>
+    </w:p>
+    <w:p>
+      <w:pPr>
+        <w:pStyle w:val="ListParagraph"/>
+        <w:numPr>
+          <w:ilvl w:val="1"/>
+          <w:numId w:val="2"/>
+        </w:numPr>
+      </w:pPr>
+      <w:r>
+        <w:t>This is obtained through Prim’s Algorithm</w:t>
+      </w:r>
+      <w:sdt>
+        <w:sdtPr>
+          <w:id w:val="-897506666"/>
+          <w:citation/>
+        </w:sdtPr>
+        <w:sdtContent>
+          <w:r>
+            <w:fldChar w:fldCharType="begin"/>
+          </w:r>
+          <w:r>
+            <w:instrText xml:space="preserve"> CITATION DKa13 \l 7177 </w:instrText>
+          </w:r>
+          <w:r>
+            <w:fldChar w:fldCharType="separate"/>
+          </w:r>
+          <w:r>
+            <w:rPr>
+              <w:noProof/>
+            </w:rPr>
+            <w:t xml:space="preserve"> (D.Kalpanadevi, 2013)</w:t>
+          </w:r>
+          <w:r>
+            <w:fldChar w:fldCharType="end"/>
+          </w:r>
+        </w:sdtContent>
+      </w:sdt>
+      <w:r>
+        <w:t>.</w:t>
+      </w:r>
+    </w:p>
+    <w:p>
+      <w:pPr>
+        <w:pStyle w:val="ListParagraph"/>
+        <w:numPr>
+          <w:ilvl w:val="1"/>
+          <w:numId w:val="2"/>
+        </w:numPr>
+      </w:pPr>
+      <w:r>
+        <w:lastRenderedPageBreak/>
+        <w:t>This gives the shortest path that visits all vertices on the Delaunay Mesh.</w:t>
+      </w:r>
+    </w:p>
+    <w:p>
+      <w:pPr>
+        <w:pStyle w:val="ListParagraph"/>
+        <w:numPr>
+          <w:ilvl w:val="0"/>
+          <w:numId w:val="2"/>
+        </w:numPr>
+      </w:pPr>
+      <w:r>
+        <w:t>Ea</w:t>
+      </w:r>
+      <w:r>
+        <w:t>c</w:t>
+      </w:r>
+      <w:r>
+        <w:t xml:space="preserve">h of the edges left in the MST </w:t>
+      </w:r>
+      <w:r>
+        <w:t>is</w:t>
+      </w:r>
+      <w:r>
+        <w:t xml:space="preserve"> then used to guide the Pathfinding Algorithm</w:t>
+      </w:r>
+    </w:p>
+    <w:p>
+      <w:pPr>
+        <w:pStyle w:val="ListParagraph"/>
+        <w:numPr>
+          <w:ilvl w:val="1"/>
+          <w:numId w:val="2"/>
+        </w:numPr>
+      </w:pPr>
+      <w:r>
+        <w:t xml:space="preserve">The specific Algorithm is A* (A Star) </w:t>
+      </w:r>
+      <w:sdt>
+        <w:sdtPr>
+          <w:id w:val="1441879413"/>
+          <w:citation/>
+        </w:sdtPr>
+        <w:sdtContent>
+          <w:r>
+            <w:fldChar w:fldCharType="begin"/>
+          </w:r>
+          <w:r>
+            <w:instrText xml:space="preserve"> CITATION Xia11 \l 7177 </w:instrText>
+          </w:r>
+          <w:r>
+            <w:fldChar w:fldCharType="separate"/>
+          </w:r>
+          <w:r>
+            <w:rPr>
+              <w:noProof/>
+            </w:rPr>
+            <w:t>(Xiao &amp; Hao, 2011)</w:t>
+          </w:r>
+          <w:r>
+            <w:fldChar w:fldCharType="end"/>
+          </w:r>
+        </w:sdtContent>
+      </w:sdt>
+    </w:p>
+    <w:p>
+      <w:pPr>
+        <w:pStyle w:val="ListParagraph"/>
+        <w:numPr>
+          <w:ilvl w:val="1"/>
+          <w:numId w:val="2"/>
+        </w:numPr>
+      </w:pPr>
+      <w:r>
+        <w:t>It uses a cost function</w:t>
+      </w:r>
+      <w:r>
+        <w:rPr>
+          <w:rStyle w:val="FootnoteReference"/>
+        </w:rPr>
+        <w:footnoteReference w:id="1"/>
+      </w:r>
+      <w:r>
+        <w:t xml:space="preserve"> as well as the start and end points to find the fast</w:t>
+      </w:r>
+      <w:r>
+        <w:t>est route from A to B.</w:t>
+      </w:r>
+    </w:p>
+    <w:p>
+      <w:pPr>
+        <w:pStyle w:val="ListParagraph"/>
+        <w:numPr>
+          <w:ilvl w:val="0"/>
+          <w:numId w:val="2"/>
+        </w:numPr>
+      </w:pPr>
+      <w:r>
+        <w:t>Given the data and changes to the grid, the hallways are then built procedurally.</w:t>
+      </w:r>
+    </w:p>
+    <w:p>
+      <w:pPr>
+        <w:pStyle w:val="ListParagraph"/>
+        <w:numPr>
+          <w:ilvl w:val="1"/>
+          <w:numId w:val="2"/>
+        </w:numPr>
+      </w:pPr>
+      <w:r>
+        <w:t>A* marked paths for the hallways to take.</w:t>
+      </w:r>
+    </w:p>
+    <w:p>
+      <w:pPr>
+        <w:pStyle w:val="ListParagraph"/>
+        <w:numPr>
+          <w:ilvl w:val="1"/>
+          <w:numId w:val="2"/>
+        </w:numPr>
+      </w:pPr>
+      <w:r>
+        <w:t xml:space="preserve">Floor tiles are placed at the marked coordinates. </w:t>
+      </w:r>
+    </w:p>
+    <w:p>
+      <w:pPr>
+        <w:pStyle w:val="ListParagraph"/>
+        <w:numPr>
+          <w:ilvl w:val="1"/>
+          <w:numId w:val="2"/>
+        </w:numPr>
+      </w:pPr>
+      <w:r>
+        <w:t>Floor tiles are then combined into one mesh.</w:t>
+      </w:r>
+    </w:p>
+    <w:p>
+      <w:pPr>
+        <w:pStyle w:val="Heading1"/>
+      </w:pPr>
+      <w:r>
+        <w:t>Grid Mapping</w:t>
+      </w:r>
+    </w:p>
+    <w:p>
+      <w:r>
+        <w:t>Grid mapping is used primarily for the designation of space within a given range. Grid positions can currently be referenced as empty, a room, a buffer, or a hallway. These designations help to keep rooms separated and to clearly demarcate where hallways can and cannot go.</w:t>
+      </w:r>
+    </w:p>
+    <w:p>
+      <w:r>
+        <w:t>Hallways can fill any cell on the grid that is not a room, but the type of room before being a hallway changes the value of that position when the Pathfinding Algorithm calculates the cost of the path, e.g., other hallways are made much cheaper to increase the likelihood that hallways will lead into each other.</w:t>
+      </w:r>
+    </w:p>
+    <w:p>
+      <w:r>
+        <w:t>The grid also helps to keep items equally spaced and easily accessible to the code and other scripts</w:t>
+      </w:r>
+      <w:r>
+        <w:t xml:space="preserve"> given its use of discreet</w:t>
+      </w:r>
+      <w:r>
+        <w:rPr>
+          <w:rStyle w:val="FootnoteReference"/>
+        </w:rPr>
+        <w:footnoteReference w:id="2"/>
+      </w:r>
+      <w:r>
+        <w:t xml:space="preserve"> values.</w:t>
+      </w:r>
+    </w:p>
+    <w:p>
+      <w:pPr>
+        <w:pStyle w:val="Heading1"/>
+      </w:pPr>
+      <w:r>
+        <w:t>Room Placement</w:t>
+      </w:r>
+    </w:p>
+    <w:p>
+      <w:r>
+        <w:t>Room prefabs are placed at random coordinates on the grid. These coordinates only include integer XY positions thus meaning that rooms need to occupy even amounts of space to keep the room allocation accurate across the entire dungeon.</w:t>
+      </w:r>
+    </w:p>
+    <w:p>
+      <w:r>
+        <w:t xml:space="preserve">Room allocation is the process of marking all positions </w:t>
+      </w:r>
+      <w:r>
+        <w:t xml:space="preserve">within a room as a room to tell the Pathfinder to steer clear of those positions. This process is trivialized with the use of the Unity RectInt library as it can return a list of all the positions inside that space to be processed efficiently. </w:t>
+      </w:r>
+    </w:p>
+    <w:p>
+      <w:r>
+        <w:t>While a room is being placed a few things need to successfully occur; a random rotation must be performed on the room</w:t>
+      </w:r>
+      <w:r>
+        <w:rPr>
+          <w:rStyle w:val="FootnoteReference"/>
+        </w:rPr>
+        <w:footnoteReference w:id="3"/>
+      </w:r>
+      <w:r>
+        <w:t>, the entire room must fit inside the grid’s designated space, and it must not encroach on another room’s space. If any of these conditions fail the room is reset and the process restarts.</w:t>
+      </w:r>
+    </w:p>
+    <w:p>
+      <w:r>
+        <w:t xml:space="preserve">Once a room is placed a buffer is placed around it to give space for hallways and to present the other rooms with a </w:t>
+      </w:r>
+      <w:r>
+        <w:t>reference to its presence in the general area, thus ensuring a gap between the rooms.</w:t>
+      </w:r>
+    </w:p>
+    <w:p>
+      <w:pPr>
+        <w:pStyle w:val="Heading1"/>
+      </w:pPr>
+      <w:r>
+        <w:t>Delaunay Triangulation</w:t>
+      </w:r>
+    </w:p>
+    <w:p/>
+    <w:p>
+      <w:pPr>
+        <w:pStyle w:val="Heading1"/>
+      </w:pPr>
+      <w:r>
+        <w:t>Minimum Spanning Trees and Prim’s Algorithm</w:t>
+      </w:r>
+    </w:p>
+    <w:p/>
+    <w:p>
+      <w:pPr>
+        <w:pStyle w:val="Heading1"/>
+      </w:pPr>
+      <w:r>
+        <w:t>A* Pathfinding</w:t>
+      </w:r>
+    </w:p>
+    <w:p/>
+    <w:p>
+      <w:pPr>
+        <w:pStyle w:val="Heading1"/>
+      </w:pPr>
+      <w:r>
+        <w:t>Hallway Generation and Building</w:t>
+      </w:r>
+    </w:p>
+    <w:p/>
     <w:sdt>
       <w:sdtPr>
+        <w:rPr>
+          <w:rFonts w:asciiTheme="minorHAnsi" w:eastAsiaTheme="minorHAnsi" w:hAnsiTheme="minorHAnsi" w:cstheme="minorBidi"/>
+          <w:color w:val="auto"/>
+          <w:sz w:val="22"/>
+          <w:szCs w:val="22"/>
+        </w:rPr>
         <w:id w:val="-205953810"/>
         <w:docPartObj>
           <w:docPartGallery w:val="Bibliographies"/>
           <w:docPartUnique/>
         </w:docPartObj>
       </w:sdtPr>
-      <w:sdtEndPr>
-        <w:rPr>
-          <w:rFonts w:asciiTheme="minorHAnsi" w:eastAsiaTheme="minorHAnsi" w:hAnsiTheme="minorHAnsi" w:cstheme="minorBidi"/>
-          <w:color w:val="auto"/>
-          <w:sz w:val="22"/>
-          <w:szCs w:val="22"/>
-        </w:rPr>
-      </w:sdtEndPr>
       <w:sdtContent>
         <w:p>
           <w:pPr>
@@ -436,7 +856,6 @@
                 <w:rPr>
                   <w:noProof/>
                 </w:rPr>
-                <w:lastRenderedPageBreak/>
                 <w:t xml:space="preserve">Xiao, C., &amp; Hao, S. (2011). A*-based Pathfinding in Modern Computer Games. </w:t>
               </w:r>
               <w:r>
@@ -479,9 +898,220 @@
 </w:document>
 </file>
 
+<file path=word/endnotes.xml><?xml version="1.0" encoding="utf-8"?>
+<w:endnotes xmlns:wpc="http://schemas.microsoft.com/office/word/2010/wordprocessingCanvas" xmlns:cx="http://schemas.microsoft.com/office/drawing/2014/chartex" xmlns:cx1="http://schemas.microsoft.com/office/drawing/2015/9/8/chartex" xmlns:cx2="http://schemas.microsoft.com/office/drawing/2015/10/21/chartex" xmlns:cx3="http://schemas.microsoft.com/office/drawing/2016/5/9/chartex" xmlns:cx4="http://schemas.microsoft.com/office/drawing/2016/5/10/chartex" xmlns:cx5="http://schemas.microsoft.com/office/drawing/2016/5/11/chartex" xmlns:cx6="http://schemas.microsoft.com/office/drawing/2016/5/12/chartex" xmlns:cx7="http://schemas.microsoft.com/office/drawing/2016/5/13/chartex" xmlns:cx8="http://schemas.microsoft.com/office/drawing/2016/5/14/chartex" xmlns:mc="http://schemas.openxmlformats.org/markup-compatibility/2006" xmlns:aink="http://schemas.microsoft.com/office/drawing/2016/ink" xmlns:am3d="http://schemas.microsoft.com/office/drawing/2017/model3d" xmlns:o="urn:schemas-microsoft-com:office:office" xmlns:oel="http://schemas.microsoft.com/office/2019/extlst" xmlns:r="http://schemas.openxmlformats.org/officeDocument/2006/relationships" xmlns:m="http://schemas.openxmlformats.org/officeDocument/2006/math" xmlns:v="urn:schemas-microsoft-com:vml" xmlns:wp14="http://schemas.microsoft.com/office/word/2010/wordprocessingDrawing" xmlns:wp="http://schemas.openxmlformats.org/drawingml/2006/wordprocessingDrawing" xmlns:w10="urn:schemas-microsoft-com:office:word" xmlns:w="http://schemas.openxmlformats.org/wordprocessingml/2006/main" xmlns:w14="http://schemas.microsoft.com/office/word/2010/wordml" xmlns:w15="http://schemas.microsoft.com/office/word/2012/wordml" xmlns:w16cex="http://schemas.microsoft.com/office/word/2018/wordml/cex" xmlns:w16cid="http://schemas.microsoft.com/office/word/2016/wordml/cid" xmlns:w16="http://schemas.microsoft.com/office/word/2018/wordml" xmlns:w16sdtdh="http://schemas.microsoft.com/office/word/2020/wordml/sdtdatahash" xmlns:w16se="http://schemas.microsoft.com/office/word/2015/wordml/symex" xmlns:wpg="http://schemas.microsoft.com/office/word/2010/wordprocessingGroup" xmlns:wpi="http://schemas.microsoft.com/office/word/2010/wordprocessingInk" xmlns:wne="http://schemas.microsoft.com/office/word/2006/wordml" xmlns:wps="http://schemas.microsoft.com/office/word/2010/wordprocessingShape" mc:Ignorable="w14 w15 w16se w16cid w16 w16cex w16sdtdh wp14">
+  <w:endnote w:type="separator" w:id="-1">
+    <w:p>
+      <w:pPr>
+        <w:spacing w:after="0" w:line="240" w:lineRule="auto"/>
+      </w:pPr>
+      <w:r>
+        <w:separator/>
+      </w:r>
+    </w:p>
+  </w:endnote>
+  <w:endnote w:type="continuationSeparator" w:id="0">
+    <w:p>
+      <w:pPr>
+        <w:spacing w:after="0" w:line="240" w:lineRule="auto"/>
+      </w:pPr>
+      <w:r>
+        <w:continuationSeparator/>
+      </w:r>
+    </w:p>
+  </w:endnote>
+</w:endnotes>
+</file>
+
+<file path=word/footnotes.xml><?xml version="1.0" encoding="utf-8"?>
+<w:footnotes xmlns:wpc="http://schemas.microsoft.com/office/word/2010/wordprocessingCanvas" xmlns:cx="http://schemas.microsoft.com/office/drawing/2014/chartex" xmlns:cx1="http://schemas.microsoft.com/office/drawing/2015/9/8/chartex" xmlns:cx2="http://schemas.microsoft.com/office/drawing/2015/10/21/chartex" xmlns:cx3="http://schemas.microsoft.com/office/drawing/2016/5/9/chartex" xmlns:cx4="http://schemas.microsoft.com/office/drawing/2016/5/10/chartex" xmlns:cx5="http://schemas.microsoft.com/office/drawing/2016/5/11/chartex" xmlns:cx6="http://schemas.microsoft.com/office/drawing/2016/5/12/chartex" xmlns:cx7="http://schemas.microsoft.com/office/drawing/2016/5/13/chartex" xmlns:cx8="http://schemas.microsoft.com/office/drawing/2016/5/14/chartex" xmlns:mc="http://schemas.openxmlformats.org/markup-compatibility/2006" xmlns:aink="http://schemas.microsoft.com/office/drawing/2016/ink" xmlns:am3d="http://schemas.microsoft.com/office/drawing/2017/model3d" xmlns:o="urn:schemas-microsoft-com:office:office" xmlns:oel="http://schemas.microsoft.com/office/2019/extlst" xmlns:r="http://schemas.openxmlformats.org/officeDocument/2006/relationships" xmlns:m="http://schemas.openxmlformats.org/officeDocument/2006/math" xmlns:v="urn:schemas-microsoft-com:vml" xmlns:wp14="http://schemas.microsoft.com/office/word/2010/wordprocessingDrawing" xmlns:wp="http://schemas.openxmlformats.org/drawingml/2006/wordprocessingDrawing" xmlns:w10="urn:schemas-microsoft-com:office:word" xmlns:w="http://schemas.openxmlformats.org/wordprocessingml/2006/main" xmlns:w14="http://schemas.microsoft.com/office/word/2010/wordml" xmlns:w15="http://schemas.microsoft.com/office/word/2012/wordml" xmlns:w16cex="http://schemas.microsoft.com/office/word/2018/wordml/cex" xmlns:w16cid="http://schemas.microsoft.com/office/word/2016/wordml/cid" xmlns:w16="http://schemas.microsoft.com/office/word/2018/wordml" xmlns:w16sdtdh="http://schemas.microsoft.com/office/word/2020/wordml/sdtdatahash" xmlns:w16se="http://schemas.microsoft.com/office/word/2015/wordml/symex" xmlns:wpg="http://schemas.microsoft.com/office/word/2010/wordprocessingGroup" xmlns:wpi="http://schemas.microsoft.com/office/word/2010/wordprocessingInk" xmlns:wne="http://schemas.microsoft.com/office/word/2006/wordml" xmlns:wps="http://schemas.microsoft.com/office/word/2010/wordprocessingShape" mc:Ignorable="w14 w15 w16se w16cid w16 w16cex w16sdtdh wp14">
+  <w:footnote w:type="separator" w:id="-1">
+    <w:p>
+      <w:pPr>
+        <w:spacing w:after="0" w:line="240" w:lineRule="auto"/>
+      </w:pPr>
+      <w:r>
+        <w:separator/>
+      </w:r>
+    </w:p>
+  </w:footnote>
+  <w:footnote w:type="continuationSeparator" w:id="0">
+    <w:p>
+      <w:pPr>
+        <w:spacing w:after="0" w:line="240" w:lineRule="auto"/>
+      </w:pPr>
+      <w:r>
+        <w:continuationSeparator/>
+      </w:r>
+    </w:p>
+  </w:footnote>
+  <w:footnote w:id="1">
+    <w:p>
+      <w:pPr>
+        <w:pStyle w:val="FootnoteText"/>
+      </w:pPr>
+      <w:r>
+        <w:rPr>
+          <w:rStyle w:val="FootnoteReference"/>
+        </w:rPr>
+        <w:footnoteRef/>
+      </w:r>
+      <w:r>
+        <w:t xml:space="preserve"> The cost function refers to the values A* gives to each cell it evaluates as it chooses its path.</w:t>
+      </w:r>
+    </w:p>
+  </w:footnote>
+  <w:footnote w:id="2">
+    <w:p>
+      <w:pPr>
+        <w:pStyle w:val="FootnoteText"/>
+      </w:pPr>
+      <w:r>
+        <w:rPr>
+          <w:rStyle w:val="FootnoteReference"/>
+        </w:rPr>
+        <w:footnoteRef/>
+      </w:r>
+      <w:r>
+        <w:t xml:space="preserve"> Discreet values refer to the use of integers over decimal value numbers.</w:t>
+      </w:r>
+    </w:p>
+  </w:footnote>
+  <w:footnote w:id="3">
+    <w:p>
+      <w:pPr>
+        <w:pStyle w:val="FootnoteText"/>
+      </w:pPr>
+      <w:r>
+        <w:rPr>
+          <w:rStyle w:val="FootnoteReference"/>
+        </w:rPr>
+        <w:footnoteRef/>
+      </w:r>
+      <w:r>
+        <w:t xml:space="preserve"> The range of rotations is 0, 90, 180, and 270 degrees for simplicity.</w:t>
+      </w:r>
+    </w:p>
+  </w:footnote>
+</w:footnotes>
+</file>
+
 <file path=word/numbering.xml><?xml version="1.0" encoding="utf-8"?>
 <w:numbering xmlns:wpc="http://schemas.microsoft.com/office/word/2010/wordprocessingCanvas" xmlns:cx="http://schemas.microsoft.com/office/drawing/2014/chartex" xmlns:cx1="http://schemas.microsoft.com/office/drawing/2015/9/8/chartex" xmlns:cx2="http://schemas.microsoft.com/office/drawing/2015/10/21/chartex" xmlns:cx3="http://schemas.microsoft.com/office/drawing/2016/5/9/chartex" xmlns:cx4="http://schemas.microsoft.com/office/drawing/2016/5/10/chartex" xmlns:cx5="http://schemas.microsoft.com/office/drawing/2016/5/11/chartex" xmlns:cx6="http://schemas.microsoft.com/office/drawing/2016/5/12/chartex" xmlns:cx7="http://schemas.microsoft.com/office/drawing/2016/5/13/chartex" xmlns:cx8="http://schemas.microsoft.com/office/drawing/2016/5/14/chartex" xmlns:mc="http://schemas.openxmlformats.org/markup-compatibility/2006" xmlns:aink="http://schemas.microsoft.com/office/drawing/2016/ink" xmlns:am3d="http://schemas.microsoft.com/office/drawing/2017/model3d" xmlns:o="urn:schemas-microsoft-com:office:office" xmlns:oel="http://schemas.microsoft.com/office/2019/extlst" xmlns:r="http://schemas.openxmlformats.org/officeDocument/2006/relationships" xmlns:m="http://schemas.openxmlformats.org/officeDocument/2006/math" xmlns:v="urn:schemas-microsoft-com:vml" xmlns:wp14="http://schemas.microsoft.com/office/word/2010/wordprocessingDrawing" xmlns:wp="http://schemas.openxmlformats.org/drawingml/2006/wordprocessingDrawing" xmlns:w10="urn:schemas-microsoft-com:office:word" xmlns:w="http://schemas.openxmlformats.org/wordprocessingml/2006/main" xmlns:w14="http://schemas.microsoft.com/office/word/2010/wordml" xmlns:w15="http://schemas.microsoft.com/office/word/2012/wordml" xmlns:w16cex="http://schemas.microsoft.com/office/word/2018/wordml/cex" xmlns:w16cid="http://schemas.microsoft.com/office/word/2016/wordml/cid" xmlns:w16="http://schemas.microsoft.com/office/word/2018/wordml" xmlns:w16sdtdh="http://schemas.microsoft.com/office/word/2020/wordml/sdtdatahash" xmlns:w16se="http://schemas.microsoft.com/office/word/2015/wordml/symex" xmlns:wpg="http://schemas.microsoft.com/office/word/2010/wordprocessingGroup" xmlns:wpi="http://schemas.microsoft.com/office/word/2010/wordprocessingInk" xmlns:wne="http://schemas.microsoft.com/office/word/2006/wordml" xmlns:wps="http://schemas.microsoft.com/office/word/2010/wordprocessingShape" mc:Ignorable="w14 w15 w16se w16cid w16 w16cex w16sdtdh wp14">
   <w:abstractNum w:abstractNumId="0" w15:restartNumberingAfterBreak="0">
+    <w:nsid w:val="479D13A0"/>
+    <w:multiLevelType w:val="hybridMultilevel"/>
+    <w:tmpl w:val="3EB2A816"/>
+    <w:lvl w:ilvl="0" w:tplc="1C090001">
+      <w:start w:val="1"/>
+      <w:numFmt w:val="bullet"/>
+      <w:lvlText w:val=""/>
+      <w:lvlJc w:val="left"/>
+      <w:pPr>
+        <w:ind w:left="720" w:hanging="360"/>
+      </w:pPr>
+      <w:rPr>
+        <w:rFonts w:ascii="Symbol" w:hAnsi="Symbol" w:hint="default"/>
+      </w:rPr>
+    </w:lvl>
+    <w:lvl w:ilvl="1" w:tplc="1C090003">
+      <w:start w:val="1"/>
+      <w:numFmt w:val="bullet"/>
+      <w:lvlText w:val="o"/>
+      <w:lvlJc w:val="left"/>
+      <w:pPr>
+        <w:ind w:left="1440" w:hanging="360"/>
+      </w:pPr>
+      <w:rPr>
+        <w:rFonts w:ascii="Courier New" w:hAnsi="Courier New" w:cs="Courier New" w:hint="default"/>
+      </w:rPr>
+    </w:lvl>
+    <w:lvl w:ilvl="2" w:tplc="1C090005">
+      <w:start w:val="1"/>
+      <w:numFmt w:val="bullet"/>
+      <w:lvlText w:val=""/>
+      <w:lvlJc w:val="left"/>
+      <w:pPr>
+        <w:ind w:left="2160" w:hanging="360"/>
+      </w:pPr>
+      <w:rPr>
+        <w:rFonts w:ascii="Wingdings" w:hAnsi="Wingdings" w:hint="default"/>
+      </w:rPr>
+    </w:lvl>
+    <w:lvl w:ilvl="3" w:tplc="1C090001" w:tentative="1">
+      <w:start w:val="1"/>
+      <w:numFmt w:val="bullet"/>
+      <w:lvlText w:val=""/>
+      <w:lvlJc w:val="left"/>
+      <w:pPr>
+        <w:ind w:left="2880" w:hanging="360"/>
+      </w:pPr>
+      <w:rPr>
+        <w:rFonts w:ascii="Symbol" w:hAnsi="Symbol" w:hint="default"/>
+      </w:rPr>
+    </w:lvl>
+    <w:lvl w:ilvl="4" w:tplc="1C090003" w:tentative="1">
+      <w:start w:val="1"/>
+      <w:numFmt w:val="bullet"/>
+      <w:lvlText w:val="o"/>
+      <w:lvlJc w:val="left"/>
+      <w:pPr>
+        <w:ind w:left="3600" w:hanging="360"/>
+      </w:pPr>
+      <w:rPr>
+        <w:rFonts w:ascii="Courier New" w:hAnsi="Courier New" w:cs="Courier New" w:hint="default"/>
+      </w:rPr>
+    </w:lvl>
+    <w:lvl w:ilvl="5" w:tplc="1C090005" w:tentative="1">
+      <w:start w:val="1"/>
+      <w:numFmt w:val="bullet"/>
+      <w:lvlText w:val=""/>
+      <w:lvlJc w:val="left"/>
+      <w:pPr>
+        <w:ind w:left="4320" w:hanging="360"/>
+      </w:pPr>
+      <w:rPr>
+        <w:rFonts w:ascii="Wingdings" w:hAnsi="Wingdings" w:hint="default"/>
+      </w:rPr>
+    </w:lvl>
+    <w:lvl w:ilvl="6" w:tplc="1C090001" w:tentative="1">
+      <w:start w:val="1"/>
+      <w:numFmt w:val="bullet"/>
+      <w:lvlText w:val=""/>
+      <w:lvlJc w:val="left"/>
+      <w:pPr>
+        <w:ind w:left="5040" w:hanging="360"/>
+      </w:pPr>
+      <w:rPr>
+        <w:rFonts w:ascii="Symbol" w:hAnsi="Symbol" w:hint="default"/>
+      </w:rPr>
+    </w:lvl>
+    <w:lvl w:ilvl="7" w:tplc="1C090003" w:tentative="1">
+      <w:start w:val="1"/>
+      <w:numFmt w:val="bullet"/>
+      <w:lvlText w:val="o"/>
+      <w:lvlJc w:val="left"/>
+      <w:pPr>
+        <w:ind w:left="5760" w:hanging="360"/>
+      </w:pPr>
+      <w:rPr>
+        <w:rFonts w:ascii="Courier New" w:hAnsi="Courier New" w:cs="Courier New" w:hint="default"/>
+      </w:rPr>
+    </w:lvl>
+    <w:lvl w:ilvl="8" w:tplc="1C090005" w:tentative="1">
+      <w:start w:val="1"/>
+      <w:numFmt w:val="bullet"/>
+      <w:lvlText w:val=""/>
+      <w:lvlJc w:val="left"/>
+      <w:pPr>
+        <w:ind w:left="6480" w:hanging="360"/>
+      </w:pPr>
+      <w:rPr>
+        <w:rFonts w:ascii="Wingdings" w:hAnsi="Wingdings" w:hint="default"/>
+      </w:rPr>
+    </w:lvl>
+  </w:abstractNum>
+  <w:abstractNum w:abstractNumId="1" w15:restartNumberingAfterBreak="0">
     <w:nsid w:val="51A327AA"/>
     <w:multiLevelType w:val="hybridMultilevel"/>
     <w:tmpl w:val="A2703B98"/>
@@ -568,6 +1198,9 @@
     </w:lvl>
   </w:abstractNum>
   <w:num w:numId="1" w16cid:durableId="1752195947">
+    <w:abstractNumId w:val="1"/>
+  </w:num>
+  <w:num w:numId="2" w16cid:durableId="2109080370">
     <w:abstractNumId w:val="0"/>
   </w:num>
 </w:numbering>
@@ -1111,6 +1744,45 @@
     <w:unhideWhenUsed/>
     <w:rsid w:val="003842D5"/>
   </w:style>
+  <w:style w:type="paragraph" w:styleId="FootnoteText">
+    <w:name w:val="footnote text"/>
+    <w:basedOn w:val="Normal"/>
+    <w:link w:val="FootnoteTextChar"/>
+    <w:uiPriority w:val="99"/>
+    <w:semiHidden/>
+    <w:unhideWhenUsed/>
+    <w:rsid w:val="00135CF0"/>
+    <w:pPr>
+      <w:spacing w:after="0" w:line="240" w:lineRule="auto"/>
+    </w:pPr>
+    <w:rPr>
+      <w:sz w:val="20"/>
+      <w:szCs w:val="20"/>
+    </w:rPr>
+  </w:style>
+  <w:style w:type="character" w:customStyle="1" w:styleId="FootnoteTextChar">
+    <w:name w:val="Footnote Text Char"/>
+    <w:basedOn w:val="DefaultParagraphFont"/>
+    <w:link w:val="FootnoteText"/>
+    <w:uiPriority w:val="99"/>
+    <w:semiHidden/>
+    <w:rsid w:val="00135CF0"/>
+    <w:rPr>
+      <w:sz w:val="20"/>
+      <w:szCs w:val="20"/>
+    </w:rPr>
+  </w:style>
+  <w:style w:type="character" w:styleId="FootnoteReference">
+    <w:name w:val="footnote reference"/>
+    <w:basedOn w:val="DefaultParagraphFont"/>
+    <w:uiPriority w:val="99"/>
+    <w:semiHidden/>
+    <w:unhideWhenUsed/>
+    <w:rsid w:val="00135CF0"/>
+    <w:rPr>
+      <w:vertAlign w:val="superscript"/>
+    </w:rPr>
+  </w:style>
 </w:styles>
 </file>
 

</xml_diff>

<commit_message>
Added walls to hallways
</commit_message>
<xml_diff>
--- a/Documentation/Technical Document - Dungeon.docx
+++ b/Documentation/Technical Document - Dungeon.docx
@@ -66,7 +66,15 @@
         <w:t>Hades</w:t>
       </w:r>
       <w:r>
-        <w:t xml:space="preserve"> (SuperGiant Games, 2020) feature a string of rooms filled with enemies</w:t>
+        <w:t xml:space="preserve"> (</w:t>
+      </w:r>
+      <w:proofErr w:type="spellStart"/>
+      <w:r>
+        <w:t>SuperGiant</w:t>
+      </w:r>
+      <w:proofErr w:type="spellEnd"/>
+      <w:r>
+        <w:t xml:space="preserve"> Games, 2020) feature a string of rooms filled with enemies</w:t>
       </w:r>
       <w:r>
         <w:t xml:space="preserve">, these rooms form the level or dungeon that the player must clear to either finish the game or progress the story. </w:t>
@@ -104,8 +112,13 @@
       <w:r>
         <w:t xml:space="preserve">, a similar workflow to </w:t>
       </w:r>
-      <w:r>
-        <w:t xml:space="preserve">Vazgriz’s </w:t>
+      <w:proofErr w:type="spellStart"/>
+      <w:r>
+        <w:t>Vazgriz’s</w:t>
+      </w:r>
+      <w:proofErr w:type="spellEnd"/>
+      <w:r>
+        <w:t xml:space="preserve"> </w:t>
       </w:r>
       <w:r>
         <w:rPr>
@@ -687,12 +700,49 @@
         <w:t>Delaunay Triangulation</w:t>
       </w:r>
     </w:p>
+    <w:p>
+      <w:r>
+        <w:t>Delaunay Triangulation is the process through which a series of points are connected with edges to create a mesh composed only of triangles. These triangles must not intersect with each other’s space; the connected points must be the most immediate neighbours to the points on the triangle.</w:t>
+      </w:r>
+    </w:p>
+    <w:p>
+      <w:r>
+        <w:t xml:space="preserve">That intersection is checked and handled </w:t>
+      </w:r>
+      <w:r>
+        <w:t>using</w:t>
+      </w:r>
+      <w:r>
+        <w:t xml:space="preserve"> circumcircles</w:t>
+      </w:r>
+      <w:r>
+        <w:rPr>
+          <w:rStyle w:val="FootnoteReference"/>
+        </w:rPr>
+        <w:footnoteReference w:id="4"/>
+      </w:r>
+      <w:r>
+        <w:t xml:space="preserve">. Since the mesh is made of triangles only, the theorem that says that all points on a triangle lie on the circumference of a circle is used. That circle </w:t>
+      </w:r>
+      <w:r>
+        <w:t>is then used to look for points within its area, if there is a point within the circumcircle, the triangle is marked as faulty and then recalculates all the triangles for the points on the current circle with the new points in mind.</w:t>
+      </w:r>
+    </w:p>
+    <w:p>
+      <w:pPr>
+        <w:pStyle w:val="Heading2"/>
+      </w:pPr>
+      <w:r>
+        <w:t>Bowyer-Watson Algorithm</w:t>
+      </w:r>
+    </w:p>
     <w:p/>
     <w:p>
       <w:pPr>
         <w:pStyle w:val="Heading1"/>
       </w:pPr>
       <w:r>
+        <w:lastRenderedPageBreak/>
         <w:t>Minimum Spanning Trees and Prim’s Algorithm</w:t>
       </w:r>
     </w:p>
@@ -990,6 +1040,37 @@
       </w:r>
       <w:r>
         <w:t xml:space="preserve"> The range of rotations is 0, 90, 180, and 270 degrees for simplicity.</w:t>
+      </w:r>
+    </w:p>
+  </w:footnote>
+  <w:footnote w:id="4">
+    <w:p>
+      <w:pPr>
+        <w:pStyle w:val="FootnoteText"/>
+      </w:pPr>
+      <w:r>
+        <w:rPr>
+          <w:rStyle w:val="FootnoteReference"/>
+        </w:rPr>
+        <w:footnoteRef/>
+      </w:r>
+      <w:r>
+        <w:t xml:space="preserve"> A circumcircle is</w:t>
+      </w:r>
+      <w:r>
+        <w:t xml:space="preserve"> a</w:t>
+      </w:r>
+      <w:r>
+        <w:t xml:space="preserve"> mathematic circle calculated from the points on </w:t>
+      </w:r>
+      <w:r>
+        <w:t>its</w:t>
+      </w:r>
+      <w:r>
+        <w:t xml:space="preserve"> circumference</w:t>
+      </w:r>
+      <w:r>
+        <w:t>.</w:t>
       </w:r>
     </w:p>
   </w:footnote>
@@ -1628,6 +1709,28 @@
       <w:szCs w:val="32"/>
     </w:rPr>
   </w:style>
+  <w:style w:type="paragraph" w:styleId="Heading2">
+    <w:name w:val="heading 2"/>
+    <w:basedOn w:val="Normal"/>
+    <w:next w:val="Normal"/>
+    <w:link w:val="Heading2Char"/>
+    <w:uiPriority w:val="9"/>
+    <w:unhideWhenUsed/>
+    <w:qFormat/>
+    <w:rsid w:val="00BD0C51"/>
+    <w:pPr>
+      <w:keepNext/>
+      <w:keepLines/>
+      <w:spacing w:before="40" w:after="0"/>
+      <w:outlineLvl w:val="1"/>
+    </w:pPr>
+    <w:rPr>
+      <w:rFonts w:asciiTheme="majorHAnsi" w:eastAsiaTheme="majorEastAsia" w:hAnsiTheme="majorHAnsi" w:cstheme="majorBidi"/>
+      <w:color w:val="2F5496" w:themeColor="accent1" w:themeShade="BF"/>
+      <w:sz w:val="26"/>
+      <w:szCs w:val="26"/>
+    </w:rPr>
+  </w:style>
   <w:style w:type="character" w:default="1" w:styleId="DefaultParagraphFont">
     <w:name w:val="Default Paragraph Font"/>
     <w:uiPriority w:val="1"/>
@@ -1781,6 +1884,19 @@
     <w:rsid w:val="00135CF0"/>
     <w:rPr>
       <w:vertAlign w:val="superscript"/>
+    </w:rPr>
+  </w:style>
+  <w:style w:type="character" w:customStyle="1" w:styleId="Heading2Char">
+    <w:name w:val="Heading 2 Char"/>
+    <w:basedOn w:val="DefaultParagraphFont"/>
+    <w:link w:val="Heading2"/>
+    <w:uiPriority w:val="9"/>
+    <w:rsid w:val="00BD0C51"/>
+    <w:rPr>
+      <w:rFonts w:asciiTheme="majorHAnsi" w:eastAsiaTheme="majorEastAsia" w:hAnsiTheme="majorHAnsi" w:cstheme="majorBidi"/>
+      <w:color w:val="2F5496" w:themeColor="accent1" w:themeShade="BF"/>
+      <w:sz w:val="26"/>
+      <w:szCs w:val="26"/>
     </w:rPr>
   </w:style>
 </w:styles>

</xml_diff>